<commit_message>
actualizacion del readme y documentacion
</commit_message>
<xml_diff>
--- a/docs/reporte-issues/documentacion.docx
+++ b/docs/reporte-issues/documentacion.docx
@@ -13,16 +13,7 @@
     <w:p/>
     <w:p>
       <w:r>
-        <w:t xml:space="preserve">De acuerdo con la </w:t>
-      </w:r>
-      <w:r>
-        <w:t>gráfica</w:t>
-      </w:r>
-      <w:r>
-        <w:t xml:space="preserve"> que podrán encontrar debajo </w:t>
-      </w:r>
-      <w:r>
-        <w:t xml:space="preserve">totalizamos el proyecto con </w:t>
+        <w:t xml:space="preserve">De acuerdo con la gráfica que podrán encontrar debajo totalizamos el proyecto con </w:t>
       </w:r>
     </w:p>
     <w:p>
@@ -237,11 +228,6 @@
     </w:p>
     <w:p/>
     <w:p>
-      <w:pPr>
-        <w:rPr>
-          <w:lang w:val="en-US"/>
-        </w:rPr>
-      </w:pPr>
       <w:r>
         <w:t>#17</w:t>
       </w:r>
@@ -268,21 +254,17 @@
         <w:t xml:space="preserve"> Tags</w:t>
       </w:r>
       <w:r>
-        <w:rPr>
-          <w:lang w:val="en-US"/>
-        </w:rPr>
-        <w:t>: bug, invalid</w:t>
-      </w:r>
+        <w:t xml:space="preserve">: bug, </w:t>
+      </w:r>
+      <w:proofErr w:type="spellStart"/>
+      <w:r>
+        <w:t>invalid</w:t>
+      </w:r>
+      <w:proofErr w:type="spellEnd"/>
     </w:p>
     <w:p>
       <w:r>
-        <w:t>#22</w:t>
-      </w:r>
-      <w:r>
-        <w:t xml:space="preserve"> - </w:t>
-      </w:r>
-      <w:r>
-        <w:t xml:space="preserve">Separar </w:t>
+        <w:t xml:space="preserve">#22 - Separar </w:t>
       </w:r>
       <w:proofErr w:type="spellStart"/>
       <w:r>
@@ -739,10 +721,7 @@
         <w:t>#46</w:t>
       </w:r>
       <w:r>
-        <w:t xml:space="preserve"> - </w:t>
-      </w:r>
-      <w:r>
-        <w:t xml:space="preserve">Elementos en HTML de tipo </w:t>
+        <w:t xml:space="preserve"> - Elementos en HTML de tipo </w:t>
       </w:r>
       <w:proofErr w:type="spellStart"/>
       <w:r>
@@ -766,10 +745,7 @@
       </w:r>
       <w:proofErr w:type="spellEnd"/>
       <w:r>
-        <w:t>. Tags:</w:t>
-      </w:r>
-      <w:r>
-        <w:t xml:space="preserve"> accesibilidad bug</w:t>
+        <w:t>. Tags: accesibilidad bug</w:t>
       </w:r>
     </w:p>
     <w:p>
@@ -807,13 +783,6 @@
         <w:t xml:space="preserve"> accesibilidad bug</w:t>
       </w:r>
     </w:p>
-    <w:p/>
-    <w:p>
-      <w:r>
-        <w:br w:type="page"/>
-      </w:r>
-    </w:p>
-    <w:p/>
     <w:sectPr>
       <w:pgSz w:w="11906" w:h="16838"/>
       <w:pgMar w:top="1417" w:right="1701" w:bottom="1417" w:left="1701" w:header="708" w:footer="708" w:gutter="0"/>

</xml_diff>